<commit_message>
Updated research items in summary to match project descripton
</commit_message>
<xml_diff>
--- a/NSF-SHF-22-Modeling 1 Project Summary.docx
+++ b/NSF-SHF-22-Modeling 1 Project Summary.docx
@@ -680,19 +680,13 @@
         <w:rPr>
           <w:lang w:eastAsia="en-US"/>
         </w:rPr>
-        <w:t xml:space="preserve">, </w:t>
-      </w:r>
-      <w:r>
-        <w:rPr>
-          <w:lang w:eastAsia="en-US"/>
-        </w:rPr>
-        <w:t>researchers</w:t>
-      </w:r>
-      <w:r>
-        <w:rPr>
-          <w:lang w:eastAsia="en-US"/>
-        </w:rPr>
-        <w:t>, and software developers</w:t>
+        <w:t xml:space="preserve"> </w:t>
+      </w:r>
+      <w:r>
+        <w:rPr>
+          <w:lang w:eastAsia="en-US"/>
+        </w:rPr>
+        <w:t>and software developers</w:t>
       </w:r>
       <w:r>
         <w:rPr>
@@ -728,69 +722,79 @@
         <w:rPr>
           <w:lang w:eastAsia="en-US"/>
         </w:rPr>
-        <w:t xml:space="preserve">efficient circuit-level exploration </w:t>
-      </w:r>
-      <w:r>
-        <w:rPr>
-          <w:lang w:eastAsia="en-US"/>
-        </w:rPr>
-        <w:t xml:space="preserve">of caches and functional units </w:t>
-      </w:r>
-      <w:r>
-        <w:rPr>
-          <w:lang w:eastAsia="en-US"/>
-        </w:rPr>
-        <w:t>that can be integrated into architecture-level simulators</w:t>
-      </w:r>
-      <w:r>
-        <w:rPr>
-          <w:lang w:eastAsia="en-US"/>
-        </w:rPr>
-        <w:t xml:space="preserve">, </w:t>
-      </w:r>
-      <w:r>
-        <w:rPr>
-          <w:lang w:eastAsia="en-US"/>
-        </w:rPr>
-        <w:t xml:space="preserve">analogous to how Cacti and </w:t>
-      </w:r>
-      <w:proofErr w:type="spellStart"/>
-      <w:r>
-        <w:rPr>
-          <w:lang w:eastAsia="en-US"/>
-        </w:rPr>
-        <w:t>McPat</w:t>
-      </w:r>
-      <w:proofErr w:type="spellEnd"/>
-      <w:r>
-        <w:rPr>
-          <w:lang w:eastAsia="en-US"/>
-        </w:rPr>
-        <w:t xml:space="preserve"> are used </w:t>
-      </w:r>
-      <w:r>
-        <w:rPr>
-          <w:lang w:eastAsia="en-US"/>
-        </w:rPr>
-        <w:t xml:space="preserve">to obtain per-event </w:t>
-      </w:r>
-      <w:r>
-        <w:rPr>
-          <w:lang w:eastAsia="en-US"/>
-        </w:rPr>
-        <w:t>latency and power estimates in cycle-accurate simulators</w:t>
-      </w:r>
-      <w:r>
-        <w:rPr>
-          <w:lang w:eastAsia="en-US"/>
-        </w:rPr>
-        <w:t xml:space="preserve">, and </w:t>
-      </w:r>
-      <w:r>
-        <w:rPr>
-          <w:lang w:eastAsia="en-US"/>
-        </w:rPr>
-        <w:t>3) methods for “calibration” of simulation parameters against measured signals</w:t>
+        <w:t xml:space="preserve">efficient circuit-level </w:t>
+      </w:r>
+      <w:r>
+        <w:rPr>
+          <w:lang w:eastAsia="en-US"/>
+        </w:rPr>
+        <w:t xml:space="preserve">simulation of </w:t>
+      </w:r>
+      <w:r>
+        <w:rPr>
+          <w:lang w:eastAsia="en-US"/>
+        </w:rPr>
+        <w:t>microarchitectural building blocks</w:t>
+      </w:r>
+      <w:r>
+        <w:rPr>
+          <w:lang w:eastAsia="en-US"/>
+        </w:rPr>
+        <w:t xml:space="preserve"> to generate per-event </w:t>
+      </w:r>
+      <w:r>
+        <w:rPr>
+          <w:lang w:eastAsia="en-US"/>
+        </w:rPr>
+        <w:t xml:space="preserve">current/voltage shapes, 3) methods for transforming and scaling current/voltage shapes </w:t>
+      </w:r>
+      <w:r>
+        <w:rPr>
+          <w:lang w:eastAsia="en-US"/>
+        </w:rPr>
+        <w:t xml:space="preserve">profiles </w:t>
+      </w:r>
+      <w:r>
+        <w:rPr>
+          <w:lang w:eastAsia="en-US"/>
+        </w:rPr>
+        <w:t xml:space="preserve">into per-event signal-snippets </w:t>
+      </w:r>
+      <w:r>
+        <w:rPr>
+          <w:lang w:eastAsia="en-US"/>
+        </w:rPr>
+        <w:t xml:space="preserve">that will be “stitched” into longer signals through </w:t>
+      </w:r>
+      <w:r>
+        <w:rPr>
+          <w:lang w:eastAsia="en-US"/>
+        </w:rPr>
+        <w:t xml:space="preserve">cycle-accurate simulation, </w:t>
+      </w:r>
+      <w:r>
+        <w:rPr>
+          <w:lang w:eastAsia="en-US"/>
+        </w:rPr>
+        <w:t xml:space="preserve">and </w:t>
+      </w:r>
+      <w:r>
+        <w:rPr>
+          <w:lang w:eastAsia="en-US"/>
+        </w:rPr>
+        <w:t xml:space="preserve">3) methods for calibration </w:t>
+      </w:r>
+      <w:r>
+        <w:rPr>
+          <w:lang w:eastAsia="en-US"/>
+        </w:rPr>
+        <w:t xml:space="preserve">of the </w:t>
+      </w:r>
+      <w:r>
+        <w:rPr>
+          <w:lang w:eastAsia="en-US"/>
+        </w:rPr>
+        <w:t>simulation against measured signals</w:t>
       </w:r>
       <w:r>
         <w:rPr>

</xml_diff>